<commit_message>
Reworked product cards, small changes to read me
</commit_message>
<xml_diff>
--- a/README_EASY.docx
+++ b/README_EASY.docx
@@ -93,7 +93,7 @@
     </w:p>
     <w:p>
       <w:pPr>
-        <w:pStyle w:val="Luettelokappale"/>
+        <w:pStyle w:val="ListParagraph"/>
         <w:numPr>
           <w:ilvl w:val="0"/>
           <w:numId w:val="1"/>
@@ -112,52 +112,12 @@
           <w:szCs w:val="24"/>
           <w:lang w:val="en-GB"/>
         </w:rPr>
-        <w:t xml:space="preserve">You need </w:t>
-      </w:r>
-      <w:proofErr w:type="spellStart"/>
-      <w:r>
-        <w:rPr>
-          <w:rFonts w:ascii="Arial" w:hAnsi="Arial" w:cs="Arial"/>
-          <w:sz w:val="24"/>
-          <w:szCs w:val="24"/>
-          <w:lang w:val="en-GB"/>
-        </w:rPr>
-        <w:t>npm</w:t>
-      </w:r>
-      <w:proofErr w:type="spellEnd"/>
-      <w:r>
-        <w:rPr>
-          <w:rFonts w:ascii="Arial" w:hAnsi="Arial" w:cs="Arial"/>
-          <w:sz w:val="24"/>
-          <w:szCs w:val="24"/>
-          <w:lang w:val="en-GB"/>
-        </w:rPr>
-        <w:t xml:space="preserve"> to install these things. </w:t>
-      </w:r>
-      <w:proofErr w:type="gramStart"/>
-      <w:r>
-        <w:rPr>
-          <w:rFonts w:ascii="Arial" w:hAnsi="Arial" w:cs="Arial"/>
-          <w:sz w:val="24"/>
-          <w:szCs w:val="24"/>
-          <w:lang w:val="en-GB"/>
-        </w:rPr>
-        <w:t>Here’s</w:t>
-      </w:r>
-      <w:proofErr w:type="gramEnd"/>
-      <w:r>
-        <w:rPr>
-          <w:rFonts w:ascii="Arial" w:hAnsi="Arial" w:cs="Arial"/>
-          <w:sz w:val="24"/>
-          <w:szCs w:val="24"/>
-          <w:lang w:val="en-GB"/>
-        </w:rPr>
-        <w:t xml:space="preserve"> the link for it:</w:t>
-      </w:r>
-    </w:p>
-    <w:p>
-      <w:pPr>
-        <w:pStyle w:val="Luettelokappale"/>
+        <w:t>You need npm to install these things. Here’s the link for it:</w:t>
+      </w:r>
+    </w:p>
+    <w:p>
+      <w:pPr>
+        <w:pStyle w:val="ListParagraph"/>
         <w:numPr>
           <w:ilvl w:val="1"/>
           <w:numId w:val="1"/>
@@ -172,7 +132,7 @@
       <w:hyperlink r:id="rId5" w:history="1">
         <w:r>
           <w:rPr>
-            <w:rStyle w:val="Hyperlinkki"/>
+            <w:rStyle w:val="Hyperlink"/>
             <w:rFonts w:ascii="Arial" w:hAnsi="Arial" w:cs="Arial"/>
             <w:sz w:val="24"/>
             <w:szCs w:val="24"/>
@@ -184,7 +144,7 @@
     </w:p>
     <w:p>
       <w:pPr>
-        <w:pStyle w:val="Luettelokappale"/>
+        <w:pStyle w:val="ListParagraph"/>
         <w:numPr>
           <w:ilvl w:val="0"/>
           <w:numId w:val="1"/>
@@ -203,56 +163,25 @@
           <w:szCs w:val="24"/>
           <w:lang w:val="en-GB"/>
         </w:rPr>
-        <w:t>Using command line (</w:t>
-      </w:r>
-      <w:proofErr w:type="spellStart"/>
-      <w:r>
-        <w:rPr>
-          <w:rFonts w:ascii="Arial" w:hAnsi="Arial" w:cs="Arial"/>
-          <w:sz w:val="24"/>
-          <w:szCs w:val="24"/>
-          <w:lang w:val="en-GB"/>
-        </w:rPr>
-        <w:t>cmd</w:t>
-      </w:r>
-      <w:proofErr w:type="spellEnd"/>
-      <w:r>
-        <w:rPr>
-          <w:rFonts w:ascii="Arial" w:hAnsi="Arial" w:cs="Arial"/>
-          <w:sz w:val="24"/>
-          <w:szCs w:val="24"/>
-          <w:lang w:val="en-GB"/>
-        </w:rPr>
-        <w:t xml:space="preserve">) you can navigate to the file that contains the project (the file that contains </w:t>
-      </w:r>
-      <w:proofErr w:type="spellStart"/>
-      <w:r>
-        <w:rPr>
-          <w:rFonts w:ascii="Arial" w:hAnsi="Arial" w:cs="Arial"/>
-          <w:sz w:val="24"/>
-          <w:szCs w:val="24"/>
-          <w:lang w:val="en-GB"/>
-        </w:rPr>
-        <w:t>partyguru_singlepage</w:t>
-      </w:r>
-      <w:proofErr w:type="spellEnd"/>
-      <w:r>
-        <w:rPr>
-          <w:rFonts w:ascii="Arial" w:hAnsi="Arial" w:cs="Arial"/>
-          <w:sz w:val="24"/>
-          <w:szCs w:val="24"/>
-          <w:lang w:val="en-GB"/>
-        </w:rPr>
-        <w:t xml:space="preserve">, backend). On Windows, you can use “cd </w:t>
-      </w:r>
-      <w:r>
-        <w:rPr>
-          <w:rFonts w:ascii="Arial" w:hAnsi="Arial" w:cs="Arial"/>
-          <w:sz w:val="24"/>
-          <w:szCs w:val="24"/>
-          <w:lang w:val="en-GB"/>
-        </w:rPr>
-        <w:t>filename</w:t>
+        <w:t xml:space="preserve">Using command line (cmd) you can navigate to the file that contains the project (the file that contains partyguru_singlepage, backend). On Windows, you can use “cd </w:t>
+      </w:r>
+      <w:r>
+        <w:rPr>
+          <w:rFonts w:ascii="Arial" w:hAnsi="Arial" w:cs="Arial"/>
+          <w:sz w:val="24"/>
+          <w:szCs w:val="24"/>
+          <w:lang w:val="en-GB"/>
+        </w:rPr>
+        <w:t>directory</w:t>
+      </w:r>
+      <w:r>
+        <w:rPr>
+          <w:rFonts w:ascii="Arial" w:hAnsi="Arial" w:cs="Arial"/>
+          <w:sz w:val="24"/>
+          <w:szCs w:val="24"/>
+          <w:lang w:val="en-GB"/>
+        </w:rPr>
+        <w:t>name</w:t>
       </w:r>
       <w:r>
         <w:rPr>
@@ -270,72 +199,84 @@
           <w:szCs w:val="24"/>
           <w:lang w:val="en-GB"/>
         </w:rPr>
-        <w:t xml:space="preserve"> to go forward (without quotes and filename represents the name of the file). Normally, the command line will open in C:\users\username. If your file is in your Desktop, use cd Desktop and it will get you there. “</w:t>
-      </w:r>
-      <w:proofErr w:type="spellStart"/>
-      <w:r>
-        <w:rPr>
-          <w:rFonts w:ascii="Arial" w:hAnsi="Arial" w:cs="Arial"/>
-          <w:sz w:val="24"/>
-          <w:szCs w:val="24"/>
-          <w:lang w:val="en-GB"/>
-        </w:rPr>
-        <w:t>dir</w:t>
-      </w:r>
-      <w:proofErr w:type="spellEnd"/>
-      <w:r>
-        <w:rPr>
-          <w:rFonts w:ascii="Arial" w:hAnsi="Arial" w:cs="Arial"/>
-          <w:sz w:val="24"/>
-          <w:szCs w:val="24"/>
-          <w:lang w:val="en-GB"/>
-        </w:rPr>
-        <w:t xml:space="preserve">” on Windows will show you all the files in the file </w:t>
-      </w:r>
-      <w:proofErr w:type="gramStart"/>
-      <w:r>
-        <w:rPr>
-          <w:rFonts w:ascii="Arial" w:hAnsi="Arial" w:cs="Arial"/>
-          <w:sz w:val="24"/>
-          <w:szCs w:val="24"/>
-          <w:lang w:val="en-GB"/>
-        </w:rPr>
-        <w:t>you’re</w:t>
-      </w:r>
-      <w:proofErr w:type="gramEnd"/>
-      <w:r>
-        <w:rPr>
-          <w:rFonts w:ascii="Arial" w:hAnsi="Arial" w:cs="Arial"/>
-          <w:sz w:val="24"/>
-          <w:szCs w:val="24"/>
-          <w:lang w:val="en-GB"/>
-        </w:rPr>
-        <w:t xml:space="preserve"> in (e.g., all files saved on your desktop). You can go back to the previous file with “cd</w:t>
-      </w:r>
-      <w:proofErr w:type="gramStart"/>
-      <w:r>
-        <w:rPr>
-          <w:rFonts w:ascii="Arial" w:hAnsi="Arial" w:cs="Arial"/>
-          <w:sz w:val="24"/>
-          <w:szCs w:val="24"/>
-          <w:lang w:val="en-GB"/>
-        </w:rPr>
-        <w:t xml:space="preserve"> ..</w:t>
-      </w:r>
-      <w:proofErr w:type="gramEnd"/>
-      <w:r>
-        <w:rPr>
-          <w:rFonts w:ascii="Arial" w:hAnsi="Arial" w:cs="Arial"/>
-          <w:sz w:val="24"/>
-          <w:szCs w:val="24"/>
-          <w:lang w:val="en-GB"/>
-        </w:rPr>
-        <w:t xml:space="preserve">”. </w:t>
-      </w:r>
-    </w:p>
-    <w:p>
-      <w:pPr>
-        <w:pStyle w:val="Luettelokappale"/>
+        <w:t xml:space="preserve"> to go forward (without quotes and </w:t>
+      </w:r>
+      <w:r>
+        <w:rPr>
+          <w:rFonts w:ascii="Arial" w:hAnsi="Arial" w:cs="Arial"/>
+          <w:sz w:val="24"/>
+          <w:szCs w:val="24"/>
+          <w:lang w:val="en-GB"/>
+        </w:rPr>
+        <w:t>directory</w:t>
+      </w:r>
+      <w:r>
+        <w:rPr>
+          <w:rFonts w:ascii="Arial" w:hAnsi="Arial" w:cs="Arial"/>
+          <w:sz w:val="24"/>
+          <w:szCs w:val="24"/>
+          <w:lang w:val="en-GB"/>
+        </w:rPr>
+        <w:t xml:space="preserve"> represents the name of the </w:t>
+      </w:r>
+      <w:r>
+        <w:rPr>
+          <w:rFonts w:ascii="Arial" w:hAnsi="Arial" w:cs="Arial"/>
+          <w:sz w:val="24"/>
+          <w:szCs w:val="24"/>
+          <w:lang w:val="en-GB"/>
+        </w:rPr>
+        <w:t>directory (usually folders</w:t>
+      </w:r>
+      <w:r>
+        <w:rPr>
+          <w:rFonts w:ascii="Arial" w:hAnsi="Arial" w:cs="Arial"/>
+          <w:sz w:val="24"/>
+          <w:szCs w:val="24"/>
+          <w:lang w:val="en-GB"/>
+        </w:rPr>
+        <w:t xml:space="preserve">). Normally, the command line will open in C:\users\username. If your file is in your Desktop, use cd Desktop and it will get you there. “dir” on Windows will show you all the files in the </w:t>
+      </w:r>
+      <w:r>
+        <w:rPr>
+          <w:rFonts w:ascii="Arial" w:hAnsi="Arial" w:cs="Arial"/>
+          <w:sz w:val="24"/>
+          <w:szCs w:val="24"/>
+          <w:lang w:val="en-GB"/>
+        </w:rPr>
+        <w:t xml:space="preserve">directory </w:t>
+      </w:r>
+      <w:r>
+        <w:rPr>
+          <w:rFonts w:ascii="Arial" w:hAnsi="Arial" w:cs="Arial"/>
+          <w:sz w:val="24"/>
+          <w:szCs w:val="24"/>
+          <w:lang w:val="en-GB"/>
+        </w:rPr>
+        <w:t xml:space="preserve">you’re in (e.g., all files saved on your desktop). You can go back to the previous </w:t>
+      </w:r>
+      <w:r>
+        <w:rPr>
+          <w:rFonts w:ascii="Arial" w:hAnsi="Arial" w:cs="Arial"/>
+          <w:sz w:val="24"/>
+          <w:szCs w:val="24"/>
+          <w:lang w:val="en-GB"/>
+        </w:rPr>
+        <w:t>directory</w:t>
+      </w:r>
+      <w:r>
+        <w:rPr>
+          <w:rFonts w:ascii="Arial" w:hAnsi="Arial" w:cs="Arial"/>
+          <w:sz w:val="24"/>
+          <w:szCs w:val="24"/>
+          <w:lang w:val="en-GB"/>
+        </w:rPr>
+        <w:t xml:space="preserve"> with “cd ..”. </w:t>
+      </w:r>
+    </w:p>
+    <w:p>
+      <w:pPr>
+        <w:pStyle w:val="ListParagraph"/>
         <w:numPr>
           <w:ilvl w:val="0"/>
           <w:numId w:val="1"/>
@@ -354,72 +295,30 @@
           <w:szCs w:val="24"/>
           <w:lang w:val="en-GB"/>
         </w:rPr>
-        <w:t xml:space="preserve">When you are in the folder where the project is (namely, the file that contains backend, </w:t>
-      </w:r>
-      <w:proofErr w:type="spellStart"/>
-      <w:r>
-        <w:rPr>
-          <w:rFonts w:ascii="Arial" w:hAnsi="Arial" w:cs="Arial"/>
-          <w:sz w:val="24"/>
-          <w:szCs w:val="24"/>
-          <w:lang w:val="en-GB"/>
-        </w:rPr>
-        <w:t>partyguru_singlepage</w:t>
-      </w:r>
-      <w:proofErr w:type="spellEnd"/>
-      <w:r>
-        <w:rPr>
-          <w:rFonts w:ascii="Arial" w:hAnsi="Arial" w:cs="Arial"/>
-          <w:sz w:val="24"/>
-          <w:szCs w:val="24"/>
-          <w:lang w:val="en-GB"/>
-        </w:rPr>
-        <w:t xml:space="preserve"> and other files), you </w:t>
-      </w:r>
-      <w:proofErr w:type="gramStart"/>
-      <w:r>
-        <w:rPr>
-          <w:rFonts w:ascii="Arial" w:hAnsi="Arial" w:cs="Arial"/>
-          <w:sz w:val="24"/>
-          <w:szCs w:val="24"/>
-          <w:lang w:val="en-GB"/>
-        </w:rPr>
-        <w:t>have to</w:t>
-      </w:r>
-      <w:proofErr w:type="gramEnd"/>
-      <w:r>
-        <w:rPr>
-          <w:rFonts w:ascii="Arial" w:hAnsi="Arial" w:cs="Arial"/>
-          <w:sz w:val="24"/>
-          <w:szCs w:val="24"/>
-          <w:lang w:val="en-GB"/>
-        </w:rPr>
-        <w:t xml:space="preserve"> install some dependencies. </w:t>
-      </w:r>
-      <w:proofErr w:type="gramStart"/>
-      <w:r>
-        <w:rPr>
-          <w:rFonts w:ascii="Arial" w:hAnsi="Arial" w:cs="Arial"/>
-          <w:sz w:val="24"/>
-          <w:szCs w:val="24"/>
-          <w:lang w:val="en-GB"/>
-        </w:rPr>
-        <w:t>Here’s</w:t>
-      </w:r>
-      <w:proofErr w:type="gramEnd"/>
-      <w:r>
-        <w:rPr>
-          <w:rFonts w:ascii="Arial" w:hAnsi="Arial" w:cs="Arial"/>
-          <w:sz w:val="24"/>
-          <w:szCs w:val="24"/>
-          <w:lang w:val="en-GB"/>
-        </w:rPr>
-        <w:t xml:space="preserve"> how:</w:t>
-      </w:r>
-    </w:p>
-    <w:p>
-      <w:pPr>
-        <w:pStyle w:val="Luettelokappale"/>
+        <w:t xml:space="preserve">When you are in the folder where the project is (namely, the </w:t>
+      </w:r>
+      <w:r>
+        <w:rPr>
+          <w:rFonts w:ascii="Arial" w:hAnsi="Arial" w:cs="Arial"/>
+          <w:sz w:val="24"/>
+          <w:szCs w:val="24"/>
+          <w:lang w:val="en-GB"/>
+        </w:rPr>
+        <w:t>directory</w:t>
+      </w:r>
+      <w:r>
+        <w:rPr>
+          <w:rFonts w:ascii="Arial" w:hAnsi="Arial" w:cs="Arial"/>
+          <w:sz w:val="24"/>
+          <w:szCs w:val="24"/>
+          <w:lang w:val="en-GB"/>
+        </w:rPr>
+        <w:t xml:space="preserve"> that contains backend, partyguru_singlepage and other files), you have to install some dependencies. Here’s how:</w:t>
+      </w:r>
+    </w:p>
+    <w:p>
+      <w:pPr>
+        <w:pStyle w:val="ListParagraph"/>
         <w:numPr>
           <w:ilvl w:val="1"/>
           <w:numId w:val="1"/>
@@ -438,32 +337,48 @@
           <w:szCs w:val="24"/>
           <w:lang w:val="en-GB"/>
         </w:rPr>
-        <w:t>write “</w:t>
-      </w:r>
-      <w:proofErr w:type="spellStart"/>
-      <w:r>
-        <w:rPr>
-          <w:rFonts w:ascii="Arial" w:hAnsi="Arial" w:cs="Arial"/>
-          <w:sz w:val="24"/>
-          <w:szCs w:val="24"/>
-          <w:lang w:val="en-GB"/>
-        </w:rPr>
-        <w:t>npm</w:t>
-      </w:r>
-      <w:proofErr w:type="spellEnd"/>
-      <w:r>
-        <w:rPr>
-          <w:rFonts w:ascii="Arial" w:hAnsi="Arial" w:cs="Arial"/>
-          <w:sz w:val="24"/>
-          <w:szCs w:val="24"/>
-          <w:lang w:val="en-GB"/>
-        </w:rPr>
-        <w:t xml:space="preserve"> install” in this folder. It will take some time.</w:t>
-      </w:r>
-    </w:p>
-    <w:p>
-      <w:pPr>
-        <w:pStyle w:val="Luettelokappale"/>
+        <w:t xml:space="preserve">write “npm install” in </w:t>
+      </w:r>
+      <w:r>
+        <w:rPr>
+          <w:rFonts w:ascii="Arial" w:hAnsi="Arial" w:cs="Arial"/>
+          <w:sz w:val="24"/>
+          <w:szCs w:val="24"/>
+          <w:lang w:val="en-GB"/>
+        </w:rPr>
+        <w:t>the command line that is in this directory and run it</w:t>
+      </w:r>
+      <w:r>
+        <w:rPr>
+          <w:rFonts w:ascii="Arial" w:hAnsi="Arial" w:cs="Arial"/>
+          <w:sz w:val="24"/>
+          <w:szCs w:val="24"/>
+          <w:lang w:val="en-GB"/>
+        </w:rPr>
+        <w:t>. It will take some time</w:t>
+      </w:r>
+      <w:r>
+        <w:rPr>
+          <w:rFonts w:ascii="Arial" w:hAnsi="Arial" w:cs="Arial"/>
+          <w:sz w:val="24"/>
+          <w:szCs w:val="24"/>
+          <w:lang w:val="en-GB"/>
+        </w:rPr>
+        <w:t xml:space="preserve"> and install the necessary dependencies</w:t>
+      </w:r>
+      <w:r>
+        <w:rPr>
+          <w:rFonts w:ascii="Arial" w:hAnsi="Arial" w:cs="Arial"/>
+          <w:sz w:val="24"/>
+          <w:szCs w:val="24"/>
+          <w:lang w:val="en-GB"/>
+        </w:rPr>
+        <w:t>.</w:t>
+      </w:r>
+    </w:p>
+    <w:p>
+      <w:pPr>
+        <w:pStyle w:val="ListParagraph"/>
         <w:numPr>
           <w:ilvl w:val="1"/>
           <w:numId w:val="1"/>
@@ -482,32 +397,12 @@
           <w:szCs w:val="24"/>
           <w:lang w:val="en-GB"/>
         </w:rPr>
-        <w:t>Then, go to the backend folder. Do the “</w:t>
-      </w:r>
-      <w:proofErr w:type="spellStart"/>
-      <w:r>
-        <w:rPr>
-          <w:rFonts w:ascii="Arial" w:hAnsi="Arial" w:cs="Arial"/>
-          <w:sz w:val="24"/>
-          <w:szCs w:val="24"/>
-          <w:lang w:val="en-GB"/>
-        </w:rPr>
-        <w:t>npm</w:t>
-      </w:r>
-      <w:proofErr w:type="spellEnd"/>
-      <w:r>
-        <w:rPr>
-          <w:rFonts w:ascii="Arial" w:hAnsi="Arial" w:cs="Arial"/>
-          <w:sz w:val="24"/>
-          <w:szCs w:val="24"/>
-          <w:lang w:val="en-GB"/>
-        </w:rPr>
-        <w:t xml:space="preserve"> install” command in there as well.</w:t>
-      </w:r>
-    </w:p>
-    <w:p>
-      <w:pPr>
-        <w:pStyle w:val="Luettelokappale"/>
+        <w:t>Then, go to the backend folder. Do the “npm install” command in there as well.</w:t>
+      </w:r>
+    </w:p>
+    <w:p>
+      <w:pPr>
+        <w:pStyle w:val="ListParagraph"/>
         <w:numPr>
           <w:ilvl w:val="1"/>
           <w:numId w:val="1"/>
@@ -535,12 +430,30 @@
           <w:szCs w:val="24"/>
           <w:lang w:val="en-GB"/>
         </w:rPr>
-        <w:t xml:space="preserve"> (go back one file).</w:t>
-      </w:r>
-    </w:p>
-    <w:p>
-      <w:pPr>
-        <w:pStyle w:val="Luettelokappale"/>
+        <w:t xml:space="preserve"> (go back one file</w:t>
+      </w:r>
+      <w:r>
+        <w:rPr>
+          <w:rFonts w:ascii="Arial" w:hAnsi="Arial" w:cs="Arial"/>
+          <w:sz w:val="24"/>
+          <w:szCs w:val="24"/>
+          <w:lang w:val="en-GB"/>
+        </w:rPr>
+        <w:t xml:space="preserve"> with “cd ..”</w:t>
+      </w:r>
+      <w:r>
+        <w:rPr>
+          <w:rFonts w:ascii="Arial" w:hAnsi="Arial" w:cs="Arial"/>
+          <w:sz w:val="24"/>
+          <w:szCs w:val="24"/>
+          <w:lang w:val="en-GB"/>
+        </w:rPr>
+        <w:t>).</w:t>
+      </w:r>
+    </w:p>
+    <w:p>
+      <w:pPr>
+        <w:pStyle w:val="ListParagraph"/>
         <w:numPr>
           <w:ilvl w:val="1"/>
           <w:numId w:val="1"/>
@@ -559,32 +472,12 @@
           <w:szCs w:val="24"/>
           <w:lang w:val="en-GB"/>
         </w:rPr>
-        <w:t xml:space="preserve">Then, go to the </w:t>
-      </w:r>
-      <w:proofErr w:type="spellStart"/>
-      <w:r>
-        <w:rPr>
-          <w:rFonts w:ascii="Arial" w:hAnsi="Arial" w:cs="Arial"/>
-          <w:sz w:val="24"/>
-          <w:szCs w:val="24"/>
-          <w:lang w:val="en-GB"/>
-        </w:rPr>
-        <w:t>partyguru_singlepage</w:t>
-      </w:r>
-      <w:proofErr w:type="spellEnd"/>
-      <w:r>
-        <w:rPr>
-          <w:rFonts w:ascii="Arial" w:hAnsi="Arial" w:cs="Arial"/>
-          <w:sz w:val="24"/>
-          <w:szCs w:val="24"/>
-          <w:lang w:val="en-GB"/>
-        </w:rPr>
-        <w:t xml:space="preserve"> folder.</w:t>
-      </w:r>
-    </w:p>
-    <w:p>
-      <w:pPr>
-        <w:pStyle w:val="Luettelokappale"/>
+        <w:t>Then, go to the partyguru_singlepage folder.</w:t>
+      </w:r>
+    </w:p>
+    <w:p>
+      <w:pPr>
+        <w:pStyle w:val="ListParagraph"/>
         <w:numPr>
           <w:ilvl w:val="1"/>
           <w:numId w:val="1"/>
@@ -603,32 +496,30 @@
           <w:szCs w:val="24"/>
           <w:lang w:val="en-GB"/>
         </w:rPr>
-        <w:t>Then, do the “</w:t>
-      </w:r>
-      <w:proofErr w:type="spellStart"/>
-      <w:r>
-        <w:rPr>
-          <w:rFonts w:ascii="Arial" w:hAnsi="Arial" w:cs="Arial"/>
-          <w:sz w:val="24"/>
-          <w:szCs w:val="24"/>
-          <w:lang w:val="en-GB"/>
-        </w:rPr>
-        <w:t>npm</w:t>
-      </w:r>
-      <w:proofErr w:type="spellEnd"/>
-      <w:r>
-        <w:rPr>
-          <w:rFonts w:ascii="Arial" w:hAnsi="Arial" w:cs="Arial"/>
-          <w:sz w:val="24"/>
-          <w:szCs w:val="24"/>
-          <w:lang w:val="en-GB"/>
-        </w:rPr>
-        <w:t xml:space="preserve"> install command in there as well.</w:t>
-      </w:r>
-    </w:p>
-    <w:p>
-      <w:pPr>
-        <w:pStyle w:val="Luettelokappale"/>
+        <w:t>Then, do the “npm install</w:t>
+      </w:r>
+      <w:r>
+        <w:rPr>
+          <w:rFonts w:ascii="Arial" w:hAnsi="Arial" w:cs="Arial"/>
+          <w:sz w:val="24"/>
+          <w:szCs w:val="24"/>
+          <w:lang w:val="en-GB"/>
+        </w:rPr>
+        <w:t>”</w:t>
+      </w:r>
+      <w:r>
+        <w:rPr>
+          <w:rFonts w:ascii="Arial" w:hAnsi="Arial" w:cs="Arial"/>
+          <w:sz w:val="24"/>
+          <w:szCs w:val="24"/>
+          <w:lang w:val="en-GB"/>
+        </w:rPr>
+        <w:t xml:space="preserve"> command in there as well.</w:t>
+      </w:r>
+    </w:p>
+    <w:p>
+      <w:pPr>
+        <w:pStyle w:val="ListParagraph"/>
         <w:numPr>
           <w:ilvl w:val="1"/>
           <w:numId w:val="1"/>
@@ -652,7 +543,7 @@
     </w:p>
     <w:p>
       <w:pPr>
-        <w:pStyle w:val="Luettelokappale"/>
+        <w:pStyle w:val="ListParagraph"/>
         <w:numPr>
           <w:ilvl w:val="0"/>
           <w:numId w:val="1"/>
@@ -664,70 +555,37 @@
           <w:lang w:val="en-GB"/>
         </w:rPr>
       </w:pPr>
-      <w:proofErr w:type="gramStart"/>
-      <w:r>
-        <w:rPr>
-          <w:rFonts w:ascii="Arial" w:hAnsi="Arial" w:cs="Arial"/>
-          <w:sz w:val="24"/>
-          <w:szCs w:val="24"/>
-          <w:lang w:val="en-GB"/>
-        </w:rPr>
-        <w:t>Don’t</w:t>
-      </w:r>
-      <w:proofErr w:type="gramEnd"/>
-      <w:r>
-        <w:rPr>
-          <w:rFonts w:ascii="Arial" w:hAnsi="Arial" w:cs="Arial"/>
-          <w:sz w:val="24"/>
-          <w:szCs w:val="24"/>
-          <w:lang w:val="en-GB"/>
-        </w:rPr>
-        <w:t xml:space="preserve"> close the command line yet! In </w:t>
-      </w:r>
-      <w:proofErr w:type="spellStart"/>
-      <w:r>
-        <w:rPr>
-          <w:rFonts w:ascii="Arial" w:hAnsi="Arial" w:cs="Arial"/>
-          <w:sz w:val="24"/>
-          <w:szCs w:val="24"/>
-          <w:lang w:val="en-GB"/>
-        </w:rPr>
-        <w:t>partyguru_singlepage</w:t>
-      </w:r>
-      <w:proofErr w:type="spellEnd"/>
-      <w:r>
-        <w:rPr>
-          <w:rFonts w:ascii="Arial" w:hAnsi="Arial" w:cs="Arial"/>
-          <w:sz w:val="24"/>
-          <w:szCs w:val="24"/>
-          <w:lang w:val="en-GB"/>
-        </w:rPr>
-        <w:t>, use the command “</w:t>
-      </w:r>
-      <w:proofErr w:type="spellStart"/>
-      <w:r>
-        <w:rPr>
-          <w:rFonts w:ascii="Arial" w:hAnsi="Arial" w:cs="Arial"/>
-          <w:sz w:val="24"/>
-          <w:szCs w:val="24"/>
-          <w:lang w:val="en-GB"/>
-        </w:rPr>
-        <w:t>npm</w:t>
-      </w:r>
-      <w:proofErr w:type="spellEnd"/>
-      <w:r>
-        <w:rPr>
-          <w:rFonts w:ascii="Arial" w:hAnsi="Arial" w:cs="Arial"/>
-          <w:sz w:val="24"/>
-          <w:szCs w:val="24"/>
-          <w:lang w:val="en-GB"/>
-        </w:rPr>
-        <w:t xml:space="preserve"> start”. This will start the server at </w:t>
+      <w:r>
+        <w:rPr>
+          <w:rFonts w:ascii="Arial" w:hAnsi="Arial" w:cs="Arial"/>
+          <w:sz w:val="24"/>
+          <w:szCs w:val="24"/>
+          <w:lang w:val="en-GB"/>
+        </w:rPr>
+        <w:t>Don’t close the command line!</w:t>
+      </w:r>
+      <w:r>
+        <w:rPr>
+          <w:rFonts w:ascii="Arial" w:hAnsi="Arial" w:cs="Arial"/>
+          <w:sz w:val="24"/>
+          <w:szCs w:val="24"/>
+          <w:lang w:val="en-GB"/>
+        </w:rPr>
+        <w:t xml:space="preserve"> You will need another command line to run the backend server so it might be wise to input “start cmd.exe” now to open another command line. Doing so will save you from having to navigate to the directory with the second command line as the command will open the cmd in the directory you are in.</w:t>
+      </w:r>
+      <w:r>
+        <w:rPr>
+          <w:rFonts w:ascii="Arial" w:hAnsi="Arial" w:cs="Arial"/>
+          <w:sz w:val="24"/>
+          <w:szCs w:val="24"/>
+          <w:lang w:val="en-GB"/>
+        </w:rPr>
+        <w:t xml:space="preserve"> In partyguru_singlepage, use the command “npm start”. This will start the server at </w:t>
       </w:r>
       <w:hyperlink r:id="rId6" w:history="1">
         <w:r>
           <w:rPr>
-            <w:rStyle w:val="Hyperlinkki"/>
+            <w:rStyle w:val="Hyperlink"/>
             <w:rFonts w:ascii="Arial" w:hAnsi="Arial" w:cs="Arial"/>
             <w:sz w:val="24"/>
             <w:szCs w:val="24"/>
@@ -743,61 +601,21 @@
           <w:szCs w:val="24"/>
           <w:lang w:val="en-GB"/>
         </w:rPr>
-        <w:t xml:space="preserve"> and the server is run by the command line you wrote the command in so </w:t>
-      </w:r>
-      <w:proofErr w:type="gramStart"/>
-      <w:r>
-        <w:rPr>
-          <w:rFonts w:ascii="Arial" w:hAnsi="Arial" w:cs="Arial"/>
-          <w:sz w:val="24"/>
-          <w:szCs w:val="24"/>
-          <w:lang w:val="en-GB"/>
-        </w:rPr>
-        <w:t>don’t</w:t>
-      </w:r>
-      <w:proofErr w:type="gramEnd"/>
-      <w:r>
-        <w:rPr>
-          <w:rFonts w:ascii="Arial" w:hAnsi="Arial" w:cs="Arial"/>
-          <w:sz w:val="24"/>
-          <w:szCs w:val="24"/>
-          <w:lang w:val="en-GB"/>
-        </w:rPr>
-        <w:t xml:space="preserve"> close it</w:t>
-      </w:r>
-      <w:r>
-        <w:rPr>
-          <w:rFonts w:ascii="Arial" w:hAnsi="Arial" w:cs="Arial"/>
-          <w:sz w:val="24"/>
-          <w:szCs w:val="24"/>
-          <w:lang w:val="en-GB"/>
-        </w:rPr>
-        <w:t xml:space="preserve">. The browser will open automatically. Since the backend server is not started yet, the website looks </w:t>
-      </w:r>
-      <w:proofErr w:type="gramStart"/>
-      <w:r>
-        <w:rPr>
-          <w:rFonts w:ascii="Arial" w:hAnsi="Arial" w:cs="Arial"/>
-          <w:sz w:val="24"/>
-          <w:szCs w:val="24"/>
-          <w:lang w:val="en-GB"/>
-        </w:rPr>
-        <w:t>pretty barebones</w:t>
-      </w:r>
-      <w:proofErr w:type="gramEnd"/>
-      <w:r>
-        <w:rPr>
-          <w:rFonts w:ascii="Arial" w:hAnsi="Arial" w:cs="Arial"/>
-          <w:sz w:val="24"/>
-          <w:szCs w:val="24"/>
-          <w:lang w:val="en-GB"/>
-        </w:rPr>
-        <w:t xml:space="preserve">. </w:t>
-      </w:r>
-    </w:p>
-    <w:p>
-      <w:pPr>
-        <w:pStyle w:val="Luettelokappale"/>
+        <w:t xml:space="preserve"> and the server is run by the command line you wrote the command in so don’t close it</w:t>
+      </w:r>
+      <w:r>
+        <w:rPr>
+          <w:rFonts w:ascii="Arial" w:hAnsi="Arial" w:cs="Arial"/>
+          <w:sz w:val="24"/>
+          <w:szCs w:val="24"/>
+          <w:lang w:val="en-GB"/>
+        </w:rPr>
+        <w:t xml:space="preserve">. The browser will open automatically. Since the backend server is not started yet, the website looks pretty barebones. </w:t>
+      </w:r>
+    </w:p>
+    <w:p>
+      <w:pPr>
+        <w:pStyle w:val="ListParagraph"/>
         <w:numPr>
           <w:ilvl w:val="0"/>
           <w:numId w:val="1"/>
@@ -816,27 +634,7 @@
           <w:szCs w:val="24"/>
           <w:lang w:val="en-GB"/>
         </w:rPr>
-        <w:t>Open a new command line and navigate to the backend folder. Then do the “</w:t>
-      </w:r>
-      <w:proofErr w:type="spellStart"/>
-      <w:r>
-        <w:rPr>
-          <w:rFonts w:ascii="Arial" w:hAnsi="Arial" w:cs="Arial"/>
-          <w:sz w:val="24"/>
-          <w:szCs w:val="24"/>
-          <w:lang w:val="en-GB"/>
-        </w:rPr>
-        <w:t>npm</w:t>
-      </w:r>
-      <w:proofErr w:type="spellEnd"/>
-      <w:r>
-        <w:rPr>
-          <w:rFonts w:ascii="Arial" w:hAnsi="Arial" w:cs="Arial"/>
-          <w:sz w:val="24"/>
-          <w:szCs w:val="24"/>
-          <w:lang w:val="en-GB"/>
-        </w:rPr>
-        <w:t xml:space="preserve"> start” command</w:t>
+        <w:t>Open a new command line and navigate to the backend folder. Then do the “npm start” command</w:t>
       </w:r>
       <w:r>
         <w:rPr>
@@ -872,47 +670,7 @@
           <w:szCs w:val="24"/>
           <w:lang w:val="en-GB"/>
         </w:rPr>
-        <w:t xml:space="preserve">Refresh the localhost page and voila, </w:t>
-      </w:r>
-      <w:proofErr w:type="gramStart"/>
-      <w:r>
-        <w:rPr>
-          <w:rFonts w:ascii="Arial" w:hAnsi="Arial" w:cs="Arial"/>
-          <w:sz w:val="24"/>
-          <w:szCs w:val="24"/>
-          <w:lang w:val="en-GB"/>
-        </w:rPr>
-        <w:t>you’ll</w:t>
-      </w:r>
-      <w:proofErr w:type="gramEnd"/>
-      <w:r>
-        <w:rPr>
-          <w:rFonts w:ascii="Arial" w:hAnsi="Arial" w:cs="Arial"/>
-          <w:sz w:val="24"/>
-          <w:szCs w:val="24"/>
-          <w:lang w:val="en-GB"/>
-        </w:rPr>
-        <w:t xml:space="preserve"> see the fruits of our </w:t>
-      </w:r>
-      <w:proofErr w:type="spellStart"/>
-      <w:r>
-        <w:rPr>
-          <w:rFonts w:ascii="Arial" w:hAnsi="Arial" w:cs="Arial"/>
-          <w:sz w:val="24"/>
-          <w:szCs w:val="24"/>
-          <w:lang w:val="en-GB"/>
-        </w:rPr>
-        <w:t>labor</w:t>
-      </w:r>
-      <w:proofErr w:type="spellEnd"/>
-      <w:r>
-        <w:rPr>
-          <w:rFonts w:ascii="Arial" w:hAnsi="Arial" w:cs="Arial"/>
-          <w:sz w:val="24"/>
-          <w:szCs w:val="24"/>
-          <w:lang w:val="en-GB"/>
-        </w:rPr>
-        <w:t>!</w:t>
+        <w:t>Refresh the localhost page and voila, you’ll see the fruits of our labor!</w:t>
       </w:r>
     </w:p>
     <w:p>
@@ -943,27 +701,55 @@
           <w:szCs w:val="24"/>
           <w:lang w:val="en-GB"/>
         </w:rPr>
-        <w:t xml:space="preserve">write instructions how to </w:t>
-      </w:r>
-      <w:proofErr w:type="gramStart"/>
-      <w:r>
-        <w:rPr>
-          <w:rFonts w:ascii="Arial" w:hAnsi="Arial" w:cs="Arial"/>
-          <w:sz w:val="24"/>
-          <w:szCs w:val="24"/>
-          <w:lang w:val="en-GB"/>
-        </w:rPr>
-        <w:t>actually host</w:t>
-      </w:r>
-      <w:proofErr w:type="gramEnd"/>
-      <w:r>
-        <w:rPr>
-          <w:rFonts w:ascii="Arial" w:hAnsi="Arial" w:cs="Arial"/>
-          <w:sz w:val="24"/>
-          <w:szCs w:val="24"/>
-          <w:lang w:val="en-GB"/>
-        </w:rPr>
-        <w:t xml:space="preserve"> the server (e.g., how to host it so people can write “partyguru.com” and get there – or something similar)</w:t>
+        <w:t>write instructions how to actually host the server (e.g., how to host it so people can write “partyguru.com” and get there – or something similar)</w:t>
+      </w:r>
+    </w:p>
+    <w:p>
+      <w:pPr>
+        <w:pStyle w:val="ListParagraph"/>
+        <w:numPr>
+          <w:ilvl w:val="0"/>
+          <w:numId w:val="2"/>
+        </w:numPr>
+        <w:rPr>
+          <w:rFonts w:ascii="Arial" w:hAnsi="Arial" w:cs="Arial"/>
+          <w:sz w:val="24"/>
+          <w:szCs w:val="24"/>
+          <w:lang w:val="en-GB"/>
+        </w:rPr>
+      </w:pPr>
+      <w:r>
+        <w:rPr>
+          <w:rFonts w:ascii="Arial" w:hAnsi="Arial" w:cs="Arial"/>
+          <w:sz w:val="24"/>
+          <w:szCs w:val="24"/>
+          <w:lang w:val="en-GB"/>
+        </w:rPr>
+        <w:t>Start backend first?</w:t>
+      </w:r>
+    </w:p>
+    <w:p>
+      <w:pPr>
+        <w:pStyle w:val="ListParagraph"/>
+        <w:numPr>
+          <w:ilvl w:val="0"/>
+          <w:numId w:val="2"/>
+        </w:numPr>
+        <w:rPr>
+          <w:rFonts w:ascii="Arial" w:hAnsi="Arial" w:cs="Arial"/>
+          <w:sz w:val="24"/>
+          <w:szCs w:val="24"/>
+          <w:lang w:val="en-GB"/>
+        </w:rPr>
+      </w:pPr>
+      <w:r>
+        <w:rPr>
+          <w:rFonts w:ascii="Arial" w:hAnsi="Arial" w:cs="Arial"/>
+          <w:sz w:val="24"/>
+          <w:szCs w:val="24"/>
+          <w:lang w:val="en-GB"/>
+        </w:rPr>
+        <w:t>How to get project from Git?</w:t>
       </w:r>
     </w:p>
     <w:p>
@@ -1001,6 +787,118 @@
 <file path=word/numbering.xml><?xml version="1.0" encoding="utf-8"?>
 <w:numbering xmlns:wpc="http://schemas.microsoft.com/office/word/2010/wordprocessingCanvas" xmlns:cx="http://schemas.microsoft.com/office/drawing/2014/chartex" xmlns:cx1="http://schemas.microsoft.com/office/drawing/2015/9/8/chartex" xmlns:cx2="http://schemas.microsoft.com/office/drawing/2015/10/21/chartex" xmlns:cx3="http://schemas.microsoft.com/office/drawing/2016/5/9/chartex" xmlns:cx4="http://schemas.microsoft.com/office/drawing/2016/5/10/chartex" xmlns:cx5="http://schemas.microsoft.com/office/drawing/2016/5/11/chartex" xmlns:cx6="http://schemas.microsoft.com/office/drawing/2016/5/12/chartex" xmlns:cx7="http://schemas.microsoft.com/office/drawing/2016/5/13/chartex" xmlns:cx8="http://schemas.microsoft.com/office/drawing/2016/5/14/chartex" xmlns:mc="http://schemas.openxmlformats.org/markup-compatibility/2006" xmlns:aink="http://schemas.microsoft.com/office/drawing/2016/ink" xmlns:am3d="http://schemas.microsoft.com/office/drawing/2017/model3d" xmlns:o="urn:schemas-microsoft-com:office:office" xmlns:r="http://schemas.openxmlformats.org/officeDocument/2006/relationships" xmlns:m="http://schemas.openxmlformats.org/officeDocument/2006/math" xmlns:v="urn:schemas-microsoft-com:vml" xmlns:wp14="http://schemas.microsoft.com/office/word/2010/wordprocessingDrawing" xmlns:wp="http://schemas.openxmlformats.org/drawingml/2006/wordprocessingDrawing" xmlns:w10="urn:schemas-microsoft-com:office:word" xmlns:w="http://schemas.openxmlformats.org/wordprocessingml/2006/main" xmlns:w14="http://schemas.microsoft.com/office/word/2010/wordml" xmlns:w15="http://schemas.microsoft.com/office/word/2012/wordml" xmlns:w16cex="http://schemas.microsoft.com/office/word/2018/wordml/cex" xmlns:w16cid="http://schemas.microsoft.com/office/word/2016/wordml/cid" xmlns:w16="http://schemas.microsoft.com/office/word/2018/wordml" xmlns:w16se="http://schemas.microsoft.com/office/word/2015/wordml/symex" xmlns:wpg="http://schemas.microsoft.com/office/word/2010/wordprocessingGroup" xmlns:wpi="http://schemas.microsoft.com/office/word/2010/wordprocessingInk" xmlns:wne="http://schemas.microsoft.com/office/word/2006/wordml" xmlns:wps="http://schemas.microsoft.com/office/word/2010/wordprocessingShape" mc:Ignorable="w14 w15 w16se w16cid w16 w16cex wp14">
   <w:abstractNum w:abstractNumId="0" w15:restartNumberingAfterBreak="0">
+    <w:nsid w:val="2FA45D77"/>
+    <w:multiLevelType w:val="hybridMultilevel"/>
+    <w:tmpl w:val="2988B29E"/>
+    <w:lvl w:ilvl="0" w:tplc="1A5A5D0C">
+      <w:numFmt w:val="bullet"/>
+      <w:lvlText w:val="-"/>
+      <w:lvlJc w:val="left"/>
+      <w:pPr>
+        <w:ind w:left="780" w:hanging="360"/>
+      </w:pPr>
+      <w:rPr>
+        <w:rFonts w:ascii="Arial" w:eastAsiaTheme="minorHAnsi" w:hAnsi="Arial" w:cs="Arial" w:hint="default"/>
+      </w:rPr>
+    </w:lvl>
+    <w:lvl w:ilvl="1" w:tplc="08090003" w:tentative="1">
+      <w:start w:val="1"/>
+      <w:numFmt w:val="bullet"/>
+      <w:lvlText w:val="o"/>
+      <w:lvlJc w:val="left"/>
+      <w:pPr>
+        <w:ind w:left="1500" w:hanging="360"/>
+      </w:pPr>
+      <w:rPr>
+        <w:rFonts w:ascii="Courier New" w:hAnsi="Courier New" w:cs="Courier New" w:hint="default"/>
+      </w:rPr>
+    </w:lvl>
+    <w:lvl w:ilvl="2" w:tplc="08090005" w:tentative="1">
+      <w:start w:val="1"/>
+      <w:numFmt w:val="bullet"/>
+      <w:lvlText w:val=""/>
+      <w:lvlJc w:val="left"/>
+      <w:pPr>
+        <w:ind w:left="2220" w:hanging="360"/>
+      </w:pPr>
+      <w:rPr>
+        <w:rFonts w:ascii="Wingdings" w:hAnsi="Wingdings" w:hint="default"/>
+      </w:rPr>
+    </w:lvl>
+    <w:lvl w:ilvl="3" w:tplc="08090001" w:tentative="1">
+      <w:start w:val="1"/>
+      <w:numFmt w:val="bullet"/>
+      <w:lvlText w:val=""/>
+      <w:lvlJc w:val="left"/>
+      <w:pPr>
+        <w:ind w:left="2940" w:hanging="360"/>
+      </w:pPr>
+      <w:rPr>
+        <w:rFonts w:ascii="Symbol" w:hAnsi="Symbol" w:hint="default"/>
+      </w:rPr>
+    </w:lvl>
+    <w:lvl w:ilvl="4" w:tplc="08090003" w:tentative="1">
+      <w:start w:val="1"/>
+      <w:numFmt w:val="bullet"/>
+      <w:lvlText w:val="o"/>
+      <w:lvlJc w:val="left"/>
+      <w:pPr>
+        <w:ind w:left="3660" w:hanging="360"/>
+      </w:pPr>
+      <w:rPr>
+        <w:rFonts w:ascii="Courier New" w:hAnsi="Courier New" w:cs="Courier New" w:hint="default"/>
+      </w:rPr>
+    </w:lvl>
+    <w:lvl w:ilvl="5" w:tplc="08090005" w:tentative="1">
+      <w:start w:val="1"/>
+      <w:numFmt w:val="bullet"/>
+      <w:lvlText w:val=""/>
+      <w:lvlJc w:val="left"/>
+      <w:pPr>
+        <w:ind w:left="4380" w:hanging="360"/>
+      </w:pPr>
+      <w:rPr>
+        <w:rFonts w:ascii="Wingdings" w:hAnsi="Wingdings" w:hint="default"/>
+      </w:rPr>
+    </w:lvl>
+    <w:lvl w:ilvl="6" w:tplc="08090001" w:tentative="1">
+      <w:start w:val="1"/>
+      <w:numFmt w:val="bullet"/>
+      <w:lvlText w:val=""/>
+      <w:lvlJc w:val="left"/>
+      <w:pPr>
+        <w:ind w:left="5100" w:hanging="360"/>
+      </w:pPr>
+      <w:rPr>
+        <w:rFonts w:ascii="Symbol" w:hAnsi="Symbol" w:hint="default"/>
+      </w:rPr>
+    </w:lvl>
+    <w:lvl w:ilvl="7" w:tplc="08090003" w:tentative="1">
+      <w:start w:val="1"/>
+      <w:numFmt w:val="bullet"/>
+      <w:lvlText w:val="o"/>
+      <w:lvlJc w:val="left"/>
+      <w:pPr>
+        <w:ind w:left="5820" w:hanging="360"/>
+      </w:pPr>
+      <w:rPr>
+        <w:rFonts w:ascii="Courier New" w:hAnsi="Courier New" w:cs="Courier New" w:hint="default"/>
+      </w:rPr>
+    </w:lvl>
+    <w:lvl w:ilvl="8" w:tplc="08090005" w:tentative="1">
+      <w:start w:val="1"/>
+      <w:numFmt w:val="bullet"/>
+      <w:lvlText w:val=""/>
+      <w:lvlJc w:val="left"/>
+      <w:pPr>
+        <w:ind w:left="6540" w:hanging="360"/>
+      </w:pPr>
+      <w:rPr>
+        <w:rFonts w:ascii="Wingdings" w:hAnsi="Wingdings" w:hint="default"/>
+      </w:rPr>
+    </w:lvl>
+  </w:abstractNum>
+  <w:abstractNum w:abstractNumId="1" w15:restartNumberingAfterBreak="0">
     <w:nsid w:val="650005CD"/>
     <w:multiLevelType w:val="hybridMultilevel"/>
     <w:tmpl w:val="123E1D20"/>
@@ -1114,6 +1012,9 @@
     </w:lvl>
   </w:abstractNum>
   <w:num w:numId="1">
+    <w:abstractNumId w:val="1"/>
+  </w:num>
+  <w:num w:numId="2">
     <w:abstractNumId w:val="0"/>
   </w:num>
 </w:numbering>
@@ -1514,17 +1415,17 @@
     <w:lsdException w:name="Unresolved Mention" w:semiHidden="1" w:unhideWhenUsed="1"/>
     <w:lsdException w:name="Smart Link" w:semiHidden="1" w:unhideWhenUsed="1"/>
   </w:latentStyles>
-  <w:style w:type="paragraph" w:default="1" w:styleId="Normaali">
+  <w:style w:type="paragraph" w:default="1" w:styleId="Normal">
     <w:name w:val="Normal"/>
     <w:qFormat/>
   </w:style>
-  <w:style w:type="character" w:default="1" w:styleId="Kappaleenoletusfontti">
+  <w:style w:type="character" w:default="1" w:styleId="DefaultParagraphFont">
     <w:name w:val="Default Paragraph Font"/>
     <w:uiPriority w:val="1"/>
     <w:semiHidden/>
     <w:unhideWhenUsed/>
   </w:style>
-  <w:style w:type="table" w:default="1" w:styleId="Normaalitaulukko">
+  <w:style w:type="table" w:default="1" w:styleId="TableNormal">
     <w:name w:val="Normal Table"/>
     <w:uiPriority w:val="99"/>
     <w:semiHidden/>
@@ -1539,15 +1440,15 @@
       </w:tblCellMar>
     </w:tblPr>
   </w:style>
-  <w:style w:type="numbering" w:default="1" w:styleId="Eiluetteloa">
+  <w:style w:type="numbering" w:default="1" w:styleId="NoList">
     <w:name w:val="No List"/>
     <w:uiPriority w:val="99"/>
     <w:semiHidden/>
     <w:unhideWhenUsed/>
   </w:style>
-  <w:style w:type="paragraph" w:styleId="Luettelokappale">
+  <w:style w:type="paragraph" w:styleId="ListParagraph">
     <w:name w:val="List Paragraph"/>
-    <w:basedOn w:val="Normaali"/>
+    <w:basedOn w:val="Normal"/>
     <w:uiPriority w:val="34"/>
     <w:qFormat/>
     <w:rsid w:val="00D109D2"/>
@@ -1556,9 +1457,9 @@
       <w:contextualSpacing/>
     </w:pPr>
   </w:style>
-  <w:style w:type="character" w:styleId="Hyperlinkki">
+  <w:style w:type="character" w:styleId="Hyperlink">
     <w:name w:val="Hyperlink"/>
-    <w:basedOn w:val="Kappaleenoletusfontti"/>
+    <w:basedOn w:val="DefaultParagraphFont"/>
     <w:uiPriority w:val="99"/>
     <w:unhideWhenUsed/>
     <w:rsid w:val="00D109D2"/>
@@ -1567,9 +1468,9 @@
       <w:u w:val="single"/>
     </w:rPr>
   </w:style>
-  <w:style w:type="character" w:styleId="Ratkaisematonmaininta">
+  <w:style w:type="character" w:styleId="UnresolvedMention">
     <w:name w:val="Unresolved Mention"/>
-    <w:basedOn w:val="Kappaleenoletusfontti"/>
+    <w:basedOn w:val="DefaultParagraphFont"/>
     <w:uiPriority w:val="99"/>
     <w:semiHidden/>
     <w:unhideWhenUsed/>

</xml_diff>